<commit_message>
create and add OAuth component
</commit_message>
<xml_diff>
--- a/Etapes.docx
+++ b/Etapes.docx
@@ -192,12 +192,10 @@
         <w:pStyle w:val="Paragraphedeliste"/>
       </w:pPr>
       <w:proofErr w:type="spellStart"/>
-      <w:proofErr w:type="gramStart"/>
       <w:r>
         <w:t>npm</w:t>
       </w:r>
       <w:proofErr w:type="spellEnd"/>
-      <w:proofErr w:type="gramEnd"/>
       <w:r>
         <w:t xml:space="preserve"> </w:t>
       </w:r>
@@ -230,26 +228,19 @@
       <w:pPr>
         <w:pStyle w:val="Paragraphedeliste"/>
       </w:pPr>
-      <w:proofErr w:type="gramStart"/>
-      <w:r>
-        <w:t>client</w:t>
-      </w:r>
-      <w:proofErr w:type="gramEnd"/>
-      <w:r>
-        <w:t xml:space="preserve"> est le nom du dossier</w:t>
-      </w:r>
-    </w:p>
-    <w:p>
-      <w:pPr>
-        <w:pStyle w:val="Paragraphedeliste"/>
-      </w:pPr>
-      <w:proofErr w:type="spellStart"/>
-      <w:proofErr w:type="gramStart"/>
+      <w:r>
+        <w:t>client est le nom du dossier</w:t>
+      </w:r>
+    </w:p>
+    <w:p>
+      <w:pPr>
+        <w:pStyle w:val="Paragraphedeliste"/>
+      </w:pPr>
+      <w:proofErr w:type="spellStart"/>
       <w:r>
         <w:t>latest</w:t>
       </w:r>
       <w:proofErr w:type="spellEnd"/>
-      <w:proofErr w:type="gramEnd"/>
       <w:r>
         <w:t xml:space="preserve"> pour la dernière version </w:t>
       </w:r>
@@ -324,26 +315,19 @@
       <w:pPr>
         <w:pStyle w:val="Paragraphedeliste"/>
       </w:pPr>
-      <w:proofErr w:type="gramStart"/>
-      <w:r>
-        <w:t>cd</w:t>
-      </w:r>
-      <w:proofErr w:type="gramEnd"/>
-      <w:r>
-        <w:t xml:space="preserve"> client</w:t>
-      </w:r>
-    </w:p>
-    <w:p>
-      <w:pPr>
-        <w:pStyle w:val="Paragraphedeliste"/>
-      </w:pPr>
-      <w:proofErr w:type="spellStart"/>
-      <w:proofErr w:type="gramStart"/>
+      <w:r>
+        <w:t>cd client</w:t>
+      </w:r>
+    </w:p>
+    <w:p>
+      <w:pPr>
+        <w:pStyle w:val="Paragraphedeliste"/>
+      </w:pPr>
+      <w:proofErr w:type="spellStart"/>
       <w:r>
         <w:t>npm</w:t>
       </w:r>
       <w:proofErr w:type="spellEnd"/>
-      <w:proofErr w:type="gramEnd"/>
       <w:r>
         <w:t xml:space="preserve"> </w:t>
       </w:r>
@@ -488,12 +472,10 @@
         <w:pStyle w:val="Paragraphedeliste"/>
       </w:pPr>
       <w:proofErr w:type="spellStart"/>
-      <w:proofErr w:type="gramStart"/>
       <w:r>
         <w:t>npm</w:t>
       </w:r>
       <w:proofErr w:type="spellEnd"/>
-      <w:proofErr w:type="gramEnd"/>
       <w:r>
         <w:t xml:space="preserve"> </w:t>
       </w:r>
@@ -532,12 +514,10 @@
         <w:pStyle w:val="Paragraphedeliste"/>
       </w:pPr>
       <w:proofErr w:type="spellStart"/>
-      <w:proofErr w:type="gramStart"/>
       <w:r>
         <w:t>npx</w:t>
       </w:r>
       <w:proofErr w:type="spellEnd"/>
-      <w:proofErr w:type="gramEnd"/>
       <w:r>
         <w:t xml:space="preserve"> </w:t>
       </w:r>
@@ -600,28 +580,15 @@
       </w:r>
       <w:proofErr w:type="spellEnd"/>
       <w:r>
-        <w:t>'</w:t>
-      </w:r>
-      <w:proofErr w:type="gramStart"/>
-      <w:r>
-        <w:t>).Config</w:t>
-      </w:r>
-      <w:proofErr w:type="gramEnd"/>
-      <w:r>
-        <w:t>} */</w:t>
+        <w:t>').Config} */</w:t>
       </w:r>
     </w:p>
     <w:p>
       <w:pPr>
         <w:ind w:left="708"/>
       </w:pPr>
-      <w:proofErr w:type="gramStart"/>
-      <w:r>
-        <w:t>export</w:t>
-      </w:r>
-      <w:proofErr w:type="gramEnd"/>
-      <w:r>
-        <w:t xml:space="preserve"> default {</w:t>
+      <w:r>
+        <w:t>export default {</w:t>
       </w:r>
     </w:p>
     <w:p>
@@ -630,15 +597,7 @@
       </w:pPr>
       <w:r>
         <w:lastRenderedPageBreak/>
-        <w:t xml:space="preserve">  </w:t>
-      </w:r>
-      <w:proofErr w:type="gramStart"/>
-      <w:r>
-        <w:t>content:</w:t>
-      </w:r>
-      <w:proofErr w:type="gramEnd"/>
-      <w:r>
-        <w:t xml:space="preserve"> [</w:t>
+        <w:t xml:space="preserve">  content: [</w:t>
       </w:r>
     </w:p>
     <w:p>
@@ -654,23 +613,47 @@
         <w:ind w:left="708"/>
       </w:pPr>
       <w:r>
+        <w:t xml:space="preserve">    "./src/**/*.{</w:t>
+      </w:r>
+      <w:proofErr w:type="spellStart"/>
+      <w:r>
+        <w:t>js,ts,jsx,tsx</w:t>
+      </w:r>
+      <w:proofErr w:type="spellEnd"/>
+      <w:r>
+        <w:t>}",</w:t>
+      </w:r>
+    </w:p>
+    <w:p>
+      <w:pPr>
+        <w:ind w:left="708"/>
+      </w:pPr>
+      <w:r>
+        <w:t xml:space="preserve">  ],</w:t>
+      </w:r>
+    </w:p>
+    <w:p>
+      <w:pPr>
+        <w:ind w:left="708"/>
+      </w:pPr>
+      <w:r>
+        <w:t xml:space="preserve">  theme: {</w:t>
+      </w:r>
+    </w:p>
+    <w:p>
+      <w:pPr>
+        <w:ind w:left="708"/>
+      </w:pPr>
+      <w:r>
         <w:t xml:space="preserve">    </w:t>
       </w:r>
-      <w:proofErr w:type="gramStart"/>
-      <w:r>
-        <w:t>"./</w:t>
-      </w:r>
-      <w:proofErr w:type="gramEnd"/>
-      <w:r>
-        <w:t>src/**/*.{</w:t>
-      </w:r>
-      <w:proofErr w:type="spellStart"/>
-      <w:r>
-        <w:t>js,ts,jsx,tsx</w:t>
-      </w:r>
-      <w:proofErr w:type="spellEnd"/>
-      <w:r>
-        <w:t>}",</w:t>
+      <w:proofErr w:type="spellStart"/>
+      <w:r>
+        <w:t>extend</w:t>
+      </w:r>
+      <w:proofErr w:type="spellEnd"/>
+      <w:r>
+        <w:t>: {},</w:t>
       </w:r>
     </w:p>
     <w:p>
@@ -678,7 +661,7 @@
         <w:ind w:left="708"/>
       </w:pPr>
       <w:r>
-        <w:t xml:space="preserve">  ],</w:t>
+        <w:t xml:space="preserve">  },</w:t>
       </w:r>
     </w:p>
     <w:p>
@@ -686,15 +669,7 @@
         <w:ind w:left="708"/>
       </w:pPr>
       <w:r>
-        <w:t xml:space="preserve">  </w:t>
-      </w:r>
-      <w:proofErr w:type="gramStart"/>
-      <w:r>
-        <w:t>theme:</w:t>
-      </w:r>
-      <w:proofErr w:type="gramEnd"/>
-      <w:r>
-        <w:t xml:space="preserve"> {</w:t>
+        <w:t xml:space="preserve">  plugins: [],</w:t>
       </w:r>
     </w:p>
     <w:p>
@@ -702,20 +677,795 @@
         <w:ind w:left="708"/>
       </w:pPr>
       <w:r>
-        <w:t xml:space="preserve">    </w:t>
-      </w:r>
-      <w:proofErr w:type="spellStart"/>
-      <w:proofErr w:type="gramStart"/>
-      <w:r>
-        <w:t>extend</w:t>
-      </w:r>
-      <w:proofErr w:type="spellEnd"/>
-      <w:r>
-        <w:t>:</w:t>
-      </w:r>
-      <w:proofErr w:type="gramEnd"/>
-      <w:r>
-        <w:t xml:space="preserve"> {},</w:t>
+        <w:t>}</w:t>
+      </w:r>
+    </w:p>
+    <w:p/>
+    <w:p>
+      <w:r>
+        <w:tab/>
+        <w:t xml:space="preserve">Etape 4 : Remplacer le contenu du fichier </w:t>
+      </w:r>
+      <w:r>
+        <w:t>«</w:t>
+      </w:r>
+      <w:r>
+        <w:t>./src/</w:t>
+      </w:r>
+      <w:r>
+        <w:t>index.css » par :</w:t>
+      </w:r>
+    </w:p>
+    <w:p>
+      <w:r>
+        <w:tab/>
+      </w:r>
+      <w:r>
+        <w:tab/>
+        <w:t>@tailwind base;</w:t>
+      </w:r>
+    </w:p>
+    <w:p>
+      <w:pPr>
+        <w:ind w:left="1416"/>
+      </w:pPr>
+      <w:r>
+        <w:t>@tailwind components;</w:t>
+      </w:r>
+    </w:p>
+    <w:p>
+      <w:pPr>
+        <w:ind w:left="708" w:firstLine="708"/>
+      </w:pPr>
+      <w:r>
+        <w:t>@tailwind utilities;</w:t>
+      </w:r>
+    </w:p>
+    <w:p/>
+    <w:p>
+      <w:pPr>
+        <w:pStyle w:val="Paragraphedeliste"/>
+        <w:numPr>
+          <w:ilvl w:val="0"/>
+          <w:numId w:val="1"/>
+        </w:numPr>
+      </w:pPr>
+      <w:r>
+        <w:t>Supprimer les fichiers qui ne sont pas nécessaires :</w:t>
+      </w:r>
+    </w:p>
+    <w:p>
+      <w:pPr>
+        <w:pStyle w:val="Paragraphedeliste"/>
+      </w:pPr>
+      <w:r>
+        <w:t>App.css</w:t>
+      </w:r>
+    </w:p>
+    <w:p>
+      <w:pPr>
+        <w:pStyle w:val="Paragraphedeliste"/>
+      </w:pPr>
+      <w:proofErr w:type="spellStart"/>
+      <w:r>
+        <w:t>vite.svg</w:t>
+      </w:r>
+      <w:proofErr w:type="spellEnd"/>
+      <w:r>
+        <w:t xml:space="preserve"> dans le dossier public</w:t>
+      </w:r>
+    </w:p>
+    <w:p>
+      <w:pPr>
+        <w:pStyle w:val="Paragraphedeliste"/>
+      </w:pPr>
+      <w:proofErr w:type="spellStart"/>
+      <w:r>
+        <w:t>react.svg</w:t>
+      </w:r>
+      <w:proofErr w:type="spellEnd"/>
+      <w:r>
+        <w:t xml:space="preserve"> dans le dossier ./src/assets</w:t>
+      </w:r>
+    </w:p>
+    <w:p>
+      <w:pPr>
+        <w:pStyle w:val="Paragraphedeliste"/>
+      </w:pPr>
+    </w:p>
+    <w:p>
+      <w:pPr>
+        <w:pStyle w:val="Paragraphedeliste"/>
+        <w:numPr>
+          <w:ilvl w:val="0"/>
+          <w:numId w:val="1"/>
+        </w:numPr>
+      </w:pPr>
+      <w:r>
+        <w:t xml:space="preserve">Dans le fichier </w:t>
+      </w:r>
+      <w:proofErr w:type="spellStart"/>
+      <w:r>
+        <w:t>App.jsx</w:t>
+      </w:r>
+      <w:proofErr w:type="spellEnd"/>
+      <w:r>
+        <w:t xml:space="preserve">, </w:t>
+      </w:r>
+      <w:r>
+        <w:t xml:space="preserve">tout effacer et remplacer par un React </w:t>
+      </w:r>
+      <w:proofErr w:type="spellStart"/>
+      <w:r>
+        <w:t>Functional</w:t>
+      </w:r>
+      <w:proofErr w:type="spellEnd"/>
+      <w:r>
+        <w:t xml:space="preserve"> Component (</w:t>
+      </w:r>
+      <w:proofErr w:type="spellStart"/>
+      <w:r>
+        <w:t>rfc</w:t>
+      </w:r>
+      <w:proofErr w:type="spellEnd"/>
+      <w:r>
+        <w:t>)</w:t>
+      </w:r>
+    </w:p>
+    <w:p>
+      <w:pPr>
+        <w:pStyle w:val="Paragraphedeliste"/>
+        <w:numPr>
+          <w:ilvl w:val="0"/>
+          <w:numId w:val="1"/>
+        </w:numPr>
+      </w:pPr>
+      <w:r>
+        <w:t xml:space="preserve">Installer l’extension : </w:t>
+      </w:r>
+      <w:r>
+        <w:t>‘Auto Rename Tag’, qui va effectuer des changements dans la balise de fermeture en fonction de ce qui est effectué dans la balise d’ouverture.</w:t>
+      </w:r>
+    </w:p>
+    <w:p>
+      <w:pPr>
+        <w:pStyle w:val="Paragraphedeliste"/>
+        <w:numPr>
+          <w:ilvl w:val="0"/>
+          <w:numId w:val="1"/>
+        </w:numPr>
+      </w:pPr>
+      <w:r>
+        <w:t>Installer l’extension ‘Console Ninja’</w:t>
+      </w:r>
+      <w:r>
+        <w:t>, pour console logger à l’intérieur de mon code</w:t>
+      </w:r>
+    </w:p>
+    <w:p>
+      <w:pPr>
+        <w:pStyle w:val="Paragraphedeliste"/>
+        <w:numPr>
+          <w:ilvl w:val="0"/>
+          <w:numId w:val="1"/>
+        </w:numPr>
+      </w:pPr>
+      <w:r>
+        <w:t xml:space="preserve">Installer GitHub </w:t>
+      </w:r>
+      <w:proofErr w:type="spellStart"/>
+      <w:r>
+        <w:t>Copilot</w:t>
+      </w:r>
+      <w:proofErr w:type="spellEnd"/>
+      <w:r>
+        <w:t xml:space="preserve"> qui te fait des suggestions</w:t>
+      </w:r>
+      <w:r>
+        <w:t xml:space="preserve"> pour coder rapidement moyennant 10$/mois</w:t>
+      </w:r>
+      <w:r>
+        <w:t xml:space="preserve">. GitHub </w:t>
+      </w:r>
+      <w:proofErr w:type="spellStart"/>
+      <w:r>
+        <w:t>Copilot</w:t>
+      </w:r>
+      <w:proofErr w:type="spellEnd"/>
+      <w:r>
+        <w:t xml:space="preserve"> Chat est un </w:t>
+      </w:r>
+      <w:r>
+        <w:t>équivalent de Chat GPT</w:t>
+      </w:r>
+    </w:p>
+    <w:p>
+      <w:pPr>
+        <w:pStyle w:val="Paragraphedeliste"/>
+        <w:numPr>
+          <w:ilvl w:val="0"/>
+          <w:numId w:val="1"/>
+        </w:numPr>
+      </w:pPr>
+      <w:r>
+        <w:t xml:space="preserve">Installer </w:t>
+      </w:r>
+      <w:proofErr w:type="spellStart"/>
+      <w:r>
+        <w:t>Tailwind</w:t>
+      </w:r>
+      <w:proofErr w:type="spellEnd"/>
+      <w:r>
+        <w:t xml:space="preserve"> CSS IntelliSense qui va </w:t>
+      </w:r>
+      <w:r>
+        <w:t xml:space="preserve">me suggérer des classes de </w:t>
+      </w:r>
+      <w:proofErr w:type="spellStart"/>
+      <w:r>
+        <w:t>Tailwind</w:t>
+      </w:r>
+      <w:proofErr w:type="spellEnd"/>
+      <w:r>
+        <w:t xml:space="preserve"> CSS</w:t>
+      </w:r>
+      <w:r>
+        <w:t>, par exemple : la palette de couleur</w:t>
+      </w:r>
+    </w:p>
+    <w:p>
+      <w:pPr>
+        <w:pStyle w:val="Paragraphedeliste"/>
+        <w:numPr>
+          <w:ilvl w:val="0"/>
+          <w:numId w:val="1"/>
+        </w:numPr>
+      </w:pPr>
+      <w:r>
+        <w:t xml:space="preserve">Dans le terminal, taper : </w:t>
+      </w:r>
+    </w:p>
+    <w:p>
+      <w:pPr>
+        <w:pStyle w:val="Paragraphedeliste"/>
+      </w:pPr>
+      <w:proofErr w:type="spellStart"/>
+      <w:r>
+        <w:t>npm</w:t>
+      </w:r>
+      <w:proofErr w:type="spellEnd"/>
+      <w:r>
+        <w:t xml:space="preserve"> run dev</w:t>
+      </w:r>
+    </w:p>
+    <w:p>
+      <w:pPr>
+        <w:pStyle w:val="Paragraphedeliste"/>
+      </w:pPr>
+    </w:p>
+    <w:p>
+      <w:pPr>
+        <w:pStyle w:val="Paragraphedeliste"/>
+      </w:pPr>
+    </w:p>
+    <w:p>
+      <w:pPr>
+        <w:pStyle w:val="Paragraphedeliste"/>
+      </w:pPr>
+    </w:p>
+    <w:p>
+      <w:pPr>
+        <w:pStyle w:val="Paragraphedeliste"/>
+        <w:rPr>
+          <w:u w:val="single"/>
+        </w:rPr>
+      </w:pPr>
+      <w:r>
+        <w:rPr>
+          <w:u w:val="single"/>
+        </w:rPr>
+        <w:t xml:space="preserve">Création du Dépôt </w:t>
+      </w:r>
+      <w:proofErr w:type="spellStart"/>
+      <w:r>
+        <w:rPr>
+          <w:u w:val="single"/>
+        </w:rPr>
+        <w:t>GitHup</w:t>
+      </w:r>
+      <w:proofErr w:type="spellEnd"/>
+    </w:p>
+    <w:p>
+      <w:pPr>
+        <w:pStyle w:val="Paragraphedeliste"/>
+        <w:rPr>
+          <w:u w:val="single"/>
+        </w:rPr>
+      </w:pPr>
+    </w:p>
+    <w:p>
+      <w:pPr>
+        <w:pStyle w:val="Paragraphedeliste"/>
+        <w:numPr>
+          <w:ilvl w:val="0"/>
+          <w:numId w:val="1"/>
+        </w:numPr>
+      </w:pPr>
+      <w:r>
+        <w:t xml:space="preserve">Initialiser un repo </w:t>
+      </w:r>
+      <w:proofErr w:type="spellStart"/>
+      <w:r>
+        <w:t>github</w:t>
+      </w:r>
+      <w:proofErr w:type="spellEnd"/>
+      <w:r>
+        <w:t> :</w:t>
+      </w:r>
+    </w:p>
+    <w:p>
+      <w:pPr>
+        <w:pStyle w:val="Paragraphedeliste"/>
+      </w:pPr>
+      <w:r>
+        <w:t xml:space="preserve">git init </w:t>
+      </w:r>
+    </w:p>
+    <w:p>
+      <w:pPr>
+        <w:pStyle w:val="Paragraphedeliste"/>
+      </w:pPr>
+    </w:p>
+    <w:p>
+      <w:pPr>
+        <w:pStyle w:val="Paragraphedeliste"/>
+        <w:numPr>
+          <w:ilvl w:val="0"/>
+          <w:numId w:val="1"/>
+        </w:numPr>
+      </w:pPr>
+      <w:proofErr w:type="spellStart"/>
+      <w:r>
+        <w:t>Stagger</w:t>
+      </w:r>
+      <w:proofErr w:type="spellEnd"/>
+      <w:r>
+        <w:t>/indexer tous les fichiers avec :</w:t>
+      </w:r>
+    </w:p>
+    <w:p>
+      <w:pPr>
+        <w:pStyle w:val="Paragraphedeliste"/>
+      </w:pPr>
+      <w:r>
+        <w:t xml:space="preserve">git </w:t>
+      </w:r>
+      <w:proofErr w:type="spellStart"/>
+      <w:r>
+        <w:t>add</w:t>
+      </w:r>
+      <w:proofErr w:type="spellEnd"/>
+      <w:r>
+        <w:t xml:space="preserve"> .   ou git </w:t>
+      </w:r>
+      <w:proofErr w:type="spellStart"/>
+      <w:r>
+        <w:t>add</w:t>
+      </w:r>
+      <w:proofErr w:type="spellEnd"/>
+      <w:r>
+        <w:t xml:space="preserve"> all</w:t>
+      </w:r>
+    </w:p>
+    <w:p>
+      <w:pPr>
+        <w:pStyle w:val="Paragraphedeliste"/>
+      </w:pPr>
+    </w:p>
+    <w:p>
+      <w:pPr>
+        <w:pStyle w:val="Paragraphedeliste"/>
+        <w:numPr>
+          <w:ilvl w:val="0"/>
+          <w:numId w:val="1"/>
+        </w:numPr>
+      </w:pPr>
+      <w:r>
+        <w:t>Commit les fichiers avec :</w:t>
+      </w:r>
+    </w:p>
+    <w:p>
+      <w:pPr>
+        <w:pStyle w:val="Paragraphedeliste"/>
+      </w:pPr>
+      <w:r>
+        <w:t>git commit -m ‘’</w:t>
+      </w:r>
+      <w:proofErr w:type="spellStart"/>
+      <w:r>
+        <w:t>install</w:t>
+      </w:r>
+      <w:proofErr w:type="spellEnd"/>
+      <w:r>
+        <w:t xml:space="preserve"> react </w:t>
+      </w:r>
+      <w:proofErr w:type="spellStart"/>
+      <w:r>
+        <w:t>js</w:t>
+      </w:r>
+      <w:proofErr w:type="spellEnd"/>
+      <w:r>
+        <w:t xml:space="preserve"> and </w:t>
+      </w:r>
+      <w:proofErr w:type="spellStart"/>
+      <w:r>
+        <w:t>tailwind</w:t>
+      </w:r>
+      <w:proofErr w:type="spellEnd"/>
+      <w:r>
+        <w:t xml:space="preserve"> </w:t>
+      </w:r>
+      <w:proofErr w:type="spellStart"/>
+      <w:r>
+        <w:t>css</w:t>
+      </w:r>
+      <w:proofErr w:type="spellEnd"/>
+      <w:r>
+        <w:t xml:space="preserve"> and </w:t>
+      </w:r>
+      <w:proofErr w:type="spellStart"/>
+      <w:r>
+        <w:t>create</w:t>
+      </w:r>
+      <w:proofErr w:type="spellEnd"/>
+      <w:r>
+        <w:t xml:space="preserve"> the first template</w:t>
+      </w:r>
+      <w:r>
+        <w:t>’’</w:t>
+      </w:r>
+    </w:p>
+    <w:p>
+      <w:pPr>
+        <w:pStyle w:val="Paragraphedeliste"/>
+      </w:pPr>
+    </w:p>
+    <w:p>
+      <w:pPr>
+        <w:pStyle w:val="Paragraphedeliste"/>
+        <w:numPr>
+          <w:ilvl w:val="0"/>
+          <w:numId w:val="1"/>
+        </w:numPr>
+      </w:pPr>
+      <w:r>
+        <w:t>Sur le site de GitHub :</w:t>
+      </w:r>
+    </w:p>
+    <w:p>
+      <w:pPr>
+        <w:pStyle w:val="Paragraphedeliste"/>
+      </w:pPr>
+      <w:r>
+        <w:t xml:space="preserve">-créer </w:t>
+      </w:r>
+      <w:r>
+        <w:t xml:space="preserve">un nouveau repository </w:t>
+      </w:r>
+    </w:p>
+    <w:p>
+      <w:pPr>
+        <w:pStyle w:val="Paragraphedeliste"/>
+      </w:pPr>
+      <w:r>
+        <w:t xml:space="preserve">-nom : </w:t>
+      </w:r>
+      <w:proofErr w:type="spellStart"/>
+      <w:r>
+        <w:t>mern-estate</w:t>
+      </w:r>
+      <w:proofErr w:type="spellEnd"/>
+    </w:p>
+    <w:p>
+      <w:pPr>
+        <w:pStyle w:val="Paragraphedeliste"/>
+      </w:pPr>
+      <w:r>
+        <w:t xml:space="preserve">-description : Real </w:t>
+      </w:r>
+      <w:proofErr w:type="spellStart"/>
+      <w:r>
+        <w:t>Estate</w:t>
+      </w:r>
+      <w:proofErr w:type="spellEnd"/>
+      <w:r>
+        <w:t xml:space="preserve"> app </w:t>
+      </w:r>
+      <w:proofErr w:type="spellStart"/>
+      <w:r>
+        <w:t>using</w:t>
+      </w:r>
+      <w:proofErr w:type="spellEnd"/>
+      <w:r>
+        <w:t xml:space="preserve"> MERN and </w:t>
+      </w:r>
+      <w:proofErr w:type="spellStart"/>
+      <w:r>
+        <w:t>tailwind</w:t>
+      </w:r>
+      <w:proofErr w:type="spellEnd"/>
+      <w:r>
+        <w:t xml:space="preserve"> </w:t>
+      </w:r>
+      <w:proofErr w:type="spellStart"/>
+      <w:r>
+        <w:t>css</w:t>
+      </w:r>
+      <w:proofErr w:type="spellEnd"/>
+    </w:p>
+    <w:p>
+      <w:pPr>
+        <w:pStyle w:val="Paragraphedeliste"/>
+      </w:pPr>
+      <w:r>
+        <w:t>-Comme on a fait la partie d’initialisation,</w:t>
+      </w:r>
+      <w:r>
+        <w:t xml:space="preserve"> on va directement </w:t>
+      </w:r>
+      <w:r>
+        <w:t xml:space="preserve">‘push an </w:t>
+      </w:r>
+      <w:proofErr w:type="spellStart"/>
+      <w:r>
+        <w:t>existing</w:t>
+      </w:r>
+      <w:proofErr w:type="spellEnd"/>
+      <w:r>
+        <w:t xml:space="preserve"> repository from the command line’</w:t>
+      </w:r>
+    </w:p>
+    <w:p>
+      <w:pPr>
+        <w:pStyle w:val="Paragraphedeliste"/>
+      </w:pPr>
+    </w:p>
+    <w:p>
+      <w:pPr>
+        <w:pStyle w:val="Paragraphedeliste"/>
+      </w:pPr>
+      <w:r>
+        <w:tab/>
+      </w:r>
+      <w:r>
+        <w:t xml:space="preserve">git </w:t>
+      </w:r>
+      <w:proofErr w:type="spellStart"/>
+      <w:r>
+        <w:t>remote</w:t>
+      </w:r>
+      <w:proofErr w:type="spellEnd"/>
+      <w:r>
+        <w:t xml:space="preserve"> </w:t>
+      </w:r>
+      <w:proofErr w:type="spellStart"/>
+      <w:r>
+        <w:t>add</w:t>
+      </w:r>
+      <w:proofErr w:type="spellEnd"/>
+      <w:r>
+        <w:t xml:space="preserve"> </w:t>
+      </w:r>
+      <w:proofErr w:type="spellStart"/>
+      <w:r>
+        <w:t>origin</w:t>
+      </w:r>
+      <w:proofErr w:type="spellEnd"/>
+      <w:r>
+        <w:t xml:space="preserve"> https://github.com/cindybibou/mern-estate.git</w:t>
+      </w:r>
+    </w:p>
+    <w:p>
+      <w:pPr>
+        <w:pStyle w:val="Paragraphedeliste"/>
+        <w:ind w:firstLine="696"/>
+      </w:pPr>
+      <w:r>
+        <w:t xml:space="preserve">git </w:t>
+      </w:r>
+      <w:proofErr w:type="spellStart"/>
+      <w:r>
+        <w:t>branch</w:t>
+      </w:r>
+      <w:proofErr w:type="spellEnd"/>
+      <w:r>
+        <w:t xml:space="preserve"> -M main</w:t>
+      </w:r>
+    </w:p>
+    <w:p>
+      <w:pPr>
+        <w:pStyle w:val="Paragraphedeliste"/>
+        <w:ind w:firstLine="696"/>
+      </w:pPr>
+      <w:r>
+        <w:t xml:space="preserve">git push -u </w:t>
+      </w:r>
+      <w:proofErr w:type="spellStart"/>
+      <w:r>
+        <w:t>origin</w:t>
+      </w:r>
+      <w:proofErr w:type="spellEnd"/>
+      <w:r>
+        <w:t xml:space="preserve"> main</w:t>
+      </w:r>
+      <w:r>
+        <w:t xml:space="preserve"> </w:t>
+      </w:r>
+    </w:p>
+    <w:p>
+      <w:pPr>
+        <w:pStyle w:val="Paragraphedeliste"/>
+        <w:ind w:firstLine="696"/>
+      </w:pPr>
+    </w:p>
+    <w:p>
+      <w:pPr>
+        <w:pStyle w:val="Paragraphedeliste"/>
+        <w:ind w:firstLine="696"/>
+      </w:pPr>
+    </w:p>
+    <w:p>
+      <w:pPr>
+        <w:pStyle w:val="Paragraphedeliste"/>
+        <w:ind w:hanging="11"/>
+        <w:rPr>
+          <w:u w:val="single"/>
+        </w:rPr>
+      </w:pPr>
+      <w:r>
+        <w:rPr>
+          <w:u w:val="single"/>
+        </w:rPr>
+        <w:t>Création des pages et routes de notre application :</w:t>
+      </w:r>
+    </w:p>
+    <w:p>
+      <w:pPr>
+        <w:pStyle w:val="Paragraphedeliste"/>
+        <w:ind w:hanging="11"/>
+      </w:pPr>
+    </w:p>
+    <w:p>
+      <w:pPr>
+        <w:pStyle w:val="Paragraphedeliste"/>
+        <w:numPr>
+          <w:ilvl w:val="0"/>
+          <w:numId w:val="1"/>
+        </w:numPr>
+      </w:pPr>
+      <w:r>
+        <w:t xml:space="preserve">Dans le dossier </w:t>
+      </w:r>
+      <w:r>
+        <w:t>src, créer le dossier :  ./src/pages</w:t>
+      </w:r>
+    </w:p>
+    <w:p>
+      <w:pPr>
+        <w:pStyle w:val="Paragraphedeliste"/>
+        <w:numPr>
+          <w:ilvl w:val="0"/>
+          <w:numId w:val="1"/>
+        </w:numPr>
+      </w:pPr>
+      <w:r>
+        <w:t>A l’intérieur, créer les pages: About</w:t>
+      </w:r>
+      <w:r>
+        <w:t xml:space="preserve">, </w:t>
+      </w:r>
+      <w:proofErr w:type="spellStart"/>
+      <w:r>
+        <w:t>SignIn</w:t>
+      </w:r>
+      <w:proofErr w:type="spellEnd"/>
+      <w:r>
+        <w:t xml:space="preserve">, </w:t>
+      </w:r>
+      <w:proofErr w:type="spellStart"/>
+      <w:r>
+        <w:t>SignOut</w:t>
+      </w:r>
+      <w:proofErr w:type="spellEnd"/>
+      <w:r>
+        <w:t>, Profile, Home est fichier .jsx</w:t>
+      </w:r>
+    </w:p>
+    <w:p>
+      <w:pPr>
+        <w:pStyle w:val="Paragraphedeliste"/>
+      </w:pPr>
+      <w:proofErr w:type="spellStart"/>
+      <w:r>
+        <w:t>r</w:t>
+      </w:r>
+      <w:r>
+        <w:t>fc</w:t>
+      </w:r>
+      <w:proofErr w:type="spellEnd"/>
+      <w:r>
+        <w:t xml:space="preserve"> pour créer </w:t>
+      </w:r>
+      <w:r>
+        <w:t>les</w:t>
+      </w:r>
+      <w:r>
+        <w:t xml:space="preserve"> composant</w:t>
+      </w:r>
+      <w:r>
+        <w:t>s</w:t>
+      </w:r>
+      <w:r>
+        <w:t xml:space="preserve"> correspondant</w:t>
+      </w:r>
+      <w:r>
+        <w:t>s</w:t>
+      </w:r>
+    </w:p>
+    <w:p>
+      <w:pPr>
+        <w:pStyle w:val="Paragraphedeliste"/>
+        <w:ind w:hanging="11"/>
+      </w:pPr>
+    </w:p>
+    <w:p>
+      <w:pPr>
+        <w:pStyle w:val="Paragraphedeliste"/>
+        <w:numPr>
+          <w:ilvl w:val="0"/>
+          <w:numId w:val="1"/>
+        </w:numPr>
+      </w:pPr>
+      <w:r>
+        <w:t>Installer React Router Dom :</w:t>
+      </w:r>
+    </w:p>
+    <w:p>
+      <w:pPr>
+        <w:pStyle w:val="Paragraphedeliste"/>
+      </w:pPr>
+      <w:proofErr w:type="spellStart"/>
+      <w:r>
+        <w:t>npm</w:t>
+      </w:r>
+      <w:proofErr w:type="spellEnd"/>
+      <w:r>
+        <w:t xml:space="preserve"> i react-router-dom</w:t>
+      </w:r>
+    </w:p>
+    <w:p>
+      <w:pPr>
+        <w:pStyle w:val="Paragraphedeliste"/>
+      </w:pPr>
+    </w:p>
+    <w:p>
+      <w:pPr>
+        <w:pStyle w:val="Paragraphedeliste"/>
+        <w:numPr>
+          <w:ilvl w:val="0"/>
+          <w:numId w:val="1"/>
+        </w:numPr>
+      </w:pPr>
+      <w:r>
+        <w:t xml:space="preserve">Dans </w:t>
+      </w:r>
+      <w:proofErr w:type="spellStart"/>
+      <w:r>
+        <w:t>App.jsx</w:t>
+      </w:r>
+      <w:proofErr w:type="spellEnd"/>
+      <w:r>
+        <w:t> :</w:t>
       </w:r>
     </w:p>
     <w:p>
@@ -723,7 +1473,7 @@
         <w:ind w:left="708"/>
       </w:pPr>
       <w:r>
-        <w:t xml:space="preserve">  },</w:t>
+        <w:t>-Effacer ‘import React as ‘react’ ‘</w:t>
       </w:r>
     </w:p>
     <w:p>
@@ -731,15 +1481,18 @@
         <w:ind w:left="708"/>
       </w:pPr>
       <w:r>
-        <w:t xml:space="preserve">  </w:t>
-      </w:r>
-      <w:proofErr w:type="gramStart"/>
-      <w:r>
-        <w:t>plugins:</w:t>
-      </w:r>
-      <w:proofErr w:type="gramEnd"/>
-      <w:r>
-        <w:t xml:space="preserve"> [],</w:t>
+        <w:t xml:space="preserve">-écrire : import { </w:t>
+      </w:r>
+      <w:proofErr w:type="spellStart"/>
+      <w:r>
+        <w:t>BrowserRouter</w:t>
+      </w:r>
+      <w:proofErr w:type="spellEnd"/>
+      <w:r>
+        <w:t xml:space="preserve"> as Router, Routes, Route }</w:t>
+      </w:r>
+      <w:r>
+        <w:t xml:space="preserve"> from ‘react-router-dom’ ;</w:t>
       </w:r>
     </w:p>
     <w:p>
@@ -747,143 +1500,184 @@
         <w:ind w:left="708"/>
       </w:pPr>
       <w:r>
-        <w:t>}</w:t>
+        <w:t>-Rajouter toutes les routes</w:t>
+      </w:r>
+    </w:p>
+    <w:p>
+      <w:pPr>
+        <w:ind w:left="708"/>
+      </w:pPr>
+      <w:r>
+        <w:t xml:space="preserve">NB : Pour </w:t>
+      </w:r>
+      <w:r>
+        <w:t>copier-coller</w:t>
+      </w:r>
+      <w:r>
+        <w:t xml:space="preserve"> une ligne : Alt + Shift +</w:t>
+      </w:r>
+      <w:r>
+        <w:t>flèche</w:t>
+      </w:r>
+      <w:r>
+        <w:t xml:space="preserve"> du bas ou du haut</w:t>
+      </w:r>
+    </w:p>
+    <w:p>
+      <w:pPr>
+        <w:ind w:left="708"/>
+      </w:pPr>
+    </w:p>
+    <w:p>
+      <w:pPr>
+        <w:pStyle w:val="Paragraphedeliste"/>
+        <w:numPr>
+          <w:ilvl w:val="0"/>
+          <w:numId w:val="1"/>
+        </w:numPr>
+      </w:pPr>
+      <w:proofErr w:type="spellStart"/>
+      <w:r>
+        <w:t>Stager</w:t>
+      </w:r>
+      <w:proofErr w:type="spellEnd"/>
+      <w:r>
+        <w:t xml:space="preserve">, commit et push tous les fichiers dans la rubrique </w:t>
+      </w:r>
+      <w:r>
+        <w:t xml:space="preserve">« changes » de l’extension </w:t>
+      </w:r>
+      <w:proofErr w:type="spellStart"/>
+      <w:r>
+        <w:t>GitLens</w:t>
+      </w:r>
+      <w:proofErr w:type="spellEnd"/>
+      <w:r>
+        <w:t xml:space="preserve"> </w:t>
+      </w:r>
+      <w:proofErr w:type="spellStart"/>
+      <w:r>
+        <w:t>Inspect</w:t>
+      </w:r>
+      <w:proofErr w:type="spellEnd"/>
+      <w:r>
+        <w:t>.</w:t>
       </w:r>
     </w:p>
     <w:p/>
     <w:p>
-      <w:r>
-        <w:tab/>
-        <w:t>Etape 4 : Remplacer le contenu du fichier</w:t>
-      </w:r>
-      <w:proofErr w:type="gramStart"/>
-      <w:r>
-        <w:t xml:space="preserve"> </w:t>
-      </w:r>
-      <w:r>
-        <w:t>«</w:t>
-      </w:r>
-      <w:r>
-        <w:t>./src/</w:t>
-      </w:r>
-      <w:r>
-        <w:t>index.css</w:t>
-      </w:r>
-      <w:proofErr w:type="gramEnd"/>
-      <w:r>
-        <w:t> » par :</w:t>
-      </w:r>
-    </w:p>
-    <w:p>
-      <w:r>
-        <w:tab/>
-      </w:r>
-      <w:r>
-        <w:tab/>
-        <w:t xml:space="preserve">@tailwind </w:t>
-      </w:r>
-      <w:proofErr w:type="gramStart"/>
-      <w:r>
-        <w:t>base;</w:t>
-      </w:r>
-      <w:proofErr w:type="gramEnd"/>
-    </w:p>
-    <w:p>
-      <w:pPr>
-        <w:ind w:left="1416"/>
-      </w:pPr>
-      <w:r>
-        <w:t xml:space="preserve">@tailwind </w:t>
-      </w:r>
-      <w:proofErr w:type="gramStart"/>
-      <w:r>
-        <w:t>components;</w:t>
-      </w:r>
-      <w:proofErr w:type="gramEnd"/>
-    </w:p>
-    <w:p>
-      <w:pPr>
-        <w:ind w:left="708" w:firstLine="708"/>
-      </w:pPr>
-      <w:r>
-        <w:t xml:space="preserve">@tailwind </w:t>
-      </w:r>
-      <w:proofErr w:type="gramStart"/>
-      <w:r>
-        <w:t>utilities;</w:t>
-      </w:r>
-      <w:proofErr w:type="gramEnd"/>
-    </w:p>
-    <w:p/>
-    <w:p>
-      <w:pPr>
-        <w:pStyle w:val="Paragraphedeliste"/>
-        <w:numPr>
-          <w:ilvl w:val="0"/>
-          <w:numId w:val="1"/>
-        </w:numPr>
-      </w:pPr>
-      <w:r>
-        <w:t>Supprimer les fichiers qui ne sont pas nécessaires :</w:t>
-      </w:r>
-    </w:p>
-    <w:p>
-      <w:pPr>
-        <w:pStyle w:val="Paragraphedeliste"/>
-      </w:pPr>
-      <w:r>
-        <w:t>App.css</w:t>
-      </w:r>
-    </w:p>
-    <w:p>
-      <w:pPr>
-        <w:pStyle w:val="Paragraphedeliste"/>
-      </w:pPr>
-      <w:proofErr w:type="spellStart"/>
-      <w:r>
-        <w:t>vite.svg</w:t>
-      </w:r>
-      <w:proofErr w:type="spellEnd"/>
-      <w:r>
-        <w:t xml:space="preserve"> dans le dossier public</w:t>
-      </w:r>
-    </w:p>
-    <w:p>
-      <w:pPr>
-        <w:pStyle w:val="Paragraphedeliste"/>
-      </w:pPr>
-      <w:proofErr w:type="spellStart"/>
-      <w:r>
-        <w:t>react.svg</w:t>
-      </w:r>
-      <w:proofErr w:type="spellEnd"/>
-      <w:r>
-        <w:t xml:space="preserve"> dans le </w:t>
-      </w:r>
-      <w:proofErr w:type="gramStart"/>
-      <w:r>
-        <w:t>dossier .</w:t>
-      </w:r>
-      <w:proofErr w:type="gramEnd"/>
-      <w:r>
-        <w:t>/src/assets</w:t>
-      </w:r>
-    </w:p>
-    <w:p>
-      <w:pPr>
-        <w:pStyle w:val="Paragraphedeliste"/>
-      </w:pPr>
-    </w:p>
-    <w:p>
-      <w:pPr>
-        <w:pStyle w:val="Paragraphedeliste"/>
-        <w:numPr>
-          <w:ilvl w:val="0"/>
-          <w:numId w:val="1"/>
-        </w:numPr>
-      </w:pPr>
-      <w:r>
-        <w:t xml:space="preserve">Dans le fichier </w:t>
+      <w:pPr>
+        <w:ind w:left="708"/>
+        <w:rPr>
+          <w:u w:val="single"/>
+        </w:rPr>
+      </w:pPr>
+      <w:r>
+        <w:rPr>
+          <w:u w:val="single"/>
+        </w:rPr>
+        <w:t>Création du Header</w:t>
+      </w:r>
+      <w:r>
+        <w:rPr>
+          <w:u w:val="single"/>
+        </w:rPr>
+        <w:t> :</w:t>
+      </w:r>
+    </w:p>
+    <w:p>
+      <w:pPr>
+        <w:pStyle w:val="Paragraphedeliste"/>
+        <w:numPr>
+          <w:ilvl w:val="0"/>
+          <w:numId w:val="1"/>
+        </w:numPr>
+      </w:pPr>
+      <w:r>
+        <w:t xml:space="preserve">Le Header est composé du logo, de la barre de recherche, des menus Home, About, </w:t>
+      </w:r>
+      <w:proofErr w:type="spellStart"/>
+      <w:r>
+        <w:t>SignIn</w:t>
+      </w:r>
+      <w:proofErr w:type="spellEnd"/>
+      <w:r>
+        <w:t xml:space="preserve">. </w:t>
+      </w:r>
+      <w:r>
+        <w:t>L</w:t>
+      </w:r>
+      <w:r>
+        <w:t xml:space="preserve">e </w:t>
+      </w:r>
+      <w:r>
+        <w:t xml:space="preserve">site étant responsive, en version mobile, les </w:t>
+      </w:r>
+      <w:r>
+        <w:t xml:space="preserve">menus Home et About disparaissent, il ne reste plus que </w:t>
+      </w:r>
+      <w:proofErr w:type="spellStart"/>
+      <w:r>
+        <w:t>SignIn</w:t>
+      </w:r>
+      <w:proofErr w:type="spellEnd"/>
+      <w:r>
+        <w:t>. De</w:t>
+      </w:r>
+      <w:r>
+        <w:t xml:space="preserve"> plus en taille mobile, les textes sont de taille différente.</w:t>
+      </w:r>
+    </w:p>
+    <w:p>
+      <w:pPr>
+        <w:pStyle w:val="Paragraphedeliste"/>
+      </w:pPr>
+    </w:p>
+    <w:p>
+      <w:pPr>
+        <w:pStyle w:val="Paragraphedeliste"/>
+        <w:numPr>
+          <w:ilvl w:val="0"/>
+          <w:numId w:val="1"/>
+        </w:numPr>
+      </w:pPr>
+      <w:r>
+        <w:t xml:space="preserve">Dans ./src, créer une un autre dossier </w:t>
+      </w:r>
+      <w:r>
+        <w:t>nommé « components ».</w:t>
+      </w:r>
+      <w:r>
+        <w:t>Y créer un fichier « </w:t>
+      </w:r>
+      <w:proofErr w:type="spellStart"/>
+      <w:r>
+        <w:t>Header.jsx</w:t>
+      </w:r>
+      <w:proofErr w:type="spellEnd"/>
+      <w:r>
+        <w:t> » .</w:t>
+      </w:r>
+    </w:p>
+    <w:p>
+      <w:pPr>
+        <w:pStyle w:val="Paragraphedeliste"/>
+      </w:pPr>
+    </w:p>
+    <w:p>
+      <w:pPr>
+        <w:pStyle w:val="Paragraphedeliste"/>
+        <w:numPr>
+          <w:ilvl w:val="0"/>
+          <w:numId w:val="1"/>
+        </w:numPr>
+      </w:pPr>
+      <w:r>
+        <w:lastRenderedPageBreak/>
+        <w:t xml:space="preserve">Pour rajouter ce Header à toutes </w:t>
+      </w:r>
+      <w:r>
+        <w:t xml:space="preserve">les pages, aller dans </w:t>
       </w:r>
       <w:proofErr w:type="spellStart"/>
       <w:r>
@@ -891,979 +1685,6 @@
       </w:r>
       <w:proofErr w:type="spellEnd"/>
       <w:r>
-        <w:t xml:space="preserve">, </w:t>
-      </w:r>
-      <w:r>
-        <w:t xml:space="preserve">tout effacer et remplacer par un React </w:t>
-      </w:r>
-      <w:proofErr w:type="spellStart"/>
-      <w:r>
-        <w:t>Functional</w:t>
-      </w:r>
-      <w:proofErr w:type="spellEnd"/>
-      <w:r>
-        <w:t xml:space="preserve"> Component (</w:t>
-      </w:r>
-      <w:proofErr w:type="spellStart"/>
-      <w:r>
-        <w:t>rfc</w:t>
-      </w:r>
-      <w:proofErr w:type="spellEnd"/>
-      <w:r>
-        <w:t>)</w:t>
-      </w:r>
-    </w:p>
-    <w:p>
-      <w:pPr>
-        <w:pStyle w:val="Paragraphedeliste"/>
-        <w:numPr>
-          <w:ilvl w:val="0"/>
-          <w:numId w:val="1"/>
-        </w:numPr>
-      </w:pPr>
-      <w:r>
-        <w:t xml:space="preserve">Installer l’extension : </w:t>
-      </w:r>
-      <w:r>
-        <w:t>‘Auto Rename Tag’, qui va effectuer des changements dans la balise de fermeture en fonction de ce qui est effectué dans la balise d’ouverture.</w:t>
-      </w:r>
-    </w:p>
-    <w:p>
-      <w:pPr>
-        <w:pStyle w:val="Paragraphedeliste"/>
-        <w:numPr>
-          <w:ilvl w:val="0"/>
-          <w:numId w:val="1"/>
-        </w:numPr>
-      </w:pPr>
-      <w:r>
-        <w:t>Installer l’extension ‘Console Ninja’</w:t>
-      </w:r>
-      <w:r>
-        <w:t>, pour console logger à l’intérieur de mon code</w:t>
-      </w:r>
-    </w:p>
-    <w:p>
-      <w:pPr>
-        <w:pStyle w:val="Paragraphedeliste"/>
-        <w:numPr>
-          <w:ilvl w:val="0"/>
-          <w:numId w:val="1"/>
-        </w:numPr>
-      </w:pPr>
-      <w:r>
-        <w:t xml:space="preserve">Installer GitHub </w:t>
-      </w:r>
-      <w:proofErr w:type="spellStart"/>
-      <w:r>
-        <w:t>Copilot</w:t>
-      </w:r>
-      <w:proofErr w:type="spellEnd"/>
-      <w:r>
-        <w:t xml:space="preserve"> qui te fait des suggestions</w:t>
-      </w:r>
-      <w:r>
-        <w:t xml:space="preserve"> pour coder rapidement moyennant 10$/mois</w:t>
-      </w:r>
-      <w:r>
-        <w:t xml:space="preserve">. GitHub </w:t>
-      </w:r>
-      <w:proofErr w:type="spellStart"/>
-      <w:r>
-        <w:t>Copilot</w:t>
-      </w:r>
-      <w:proofErr w:type="spellEnd"/>
-      <w:r>
-        <w:t xml:space="preserve"> Chat est un </w:t>
-      </w:r>
-      <w:r>
-        <w:t>équivalent de Chat GPT</w:t>
-      </w:r>
-    </w:p>
-    <w:p>
-      <w:pPr>
-        <w:pStyle w:val="Paragraphedeliste"/>
-        <w:numPr>
-          <w:ilvl w:val="0"/>
-          <w:numId w:val="1"/>
-        </w:numPr>
-      </w:pPr>
-      <w:r>
-        <w:t xml:space="preserve">Installer </w:t>
-      </w:r>
-      <w:proofErr w:type="spellStart"/>
-      <w:r>
-        <w:t>Tailwind</w:t>
-      </w:r>
-      <w:proofErr w:type="spellEnd"/>
-      <w:r>
-        <w:t xml:space="preserve"> CSS IntelliSense qui va </w:t>
-      </w:r>
-      <w:r>
-        <w:t xml:space="preserve">me suggérer des classes de </w:t>
-      </w:r>
-      <w:proofErr w:type="spellStart"/>
-      <w:r>
-        <w:t>Tailwind</w:t>
-      </w:r>
-      <w:proofErr w:type="spellEnd"/>
-      <w:r>
-        <w:t xml:space="preserve"> CSS</w:t>
-      </w:r>
-      <w:r>
-        <w:t>, par exemple : la palette de couleur</w:t>
-      </w:r>
-    </w:p>
-    <w:p>
-      <w:pPr>
-        <w:pStyle w:val="Paragraphedeliste"/>
-        <w:numPr>
-          <w:ilvl w:val="0"/>
-          <w:numId w:val="1"/>
-        </w:numPr>
-      </w:pPr>
-      <w:r>
-        <w:t xml:space="preserve">Dans le terminal, taper : </w:t>
-      </w:r>
-    </w:p>
-    <w:p>
-      <w:pPr>
-        <w:pStyle w:val="Paragraphedeliste"/>
-      </w:pPr>
-      <w:proofErr w:type="spellStart"/>
-      <w:proofErr w:type="gramStart"/>
-      <w:r>
-        <w:t>npm</w:t>
-      </w:r>
-      <w:proofErr w:type="spellEnd"/>
-      <w:proofErr w:type="gramEnd"/>
-      <w:r>
-        <w:t xml:space="preserve"> run dev</w:t>
-      </w:r>
-    </w:p>
-    <w:p>
-      <w:pPr>
-        <w:pStyle w:val="Paragraphedeliste"/>
-      </w:pPr>
-    </w:p>
-    <w:p>
-      <w:pPr>
-        <w:pStyle w:val="Paragraphedeliste"/>
-      </w:pPr>
-    </w:p>
-    <w:p>
-      <w:pPr>
-        <w:pStyle w:val="Paragraphedeliste"/>
-      </w:pPr>
-    </w:p>
-    <w:p>
-      <w:pPr>
-        <w:pStyle w:val="Paragraphedeliste"/>
-        <w:rPr>
-          <w:u w:val="single"/>
-        </w:rPr>
-      </w:pPr>
-      <w:r>
-        <w:rPr>
-          <w:u w:val="single"/>
-        </w:rPr>
-        <w:t xml:space="preserve">Création du Dépôt </w:t>
-      </w:r>
-      <w:proofErr w:type="spellStart"/>
-      <w:r>
-        <w:rPr>
-          <w:u w:val="single"/>
-        </w:rPr>
-        <w:t>GitHup</w:t>
-      </w:r>
-      <w:proofErr w:type="spellEnd"/>
-    </w:p>
-    <w:p>
-      <w:pPr>
-        <w:pStyle w:val="Paragraphedeliste"/>
-        <w:rPr>
-          <w:u w:val="single"/>
-        </w:rPr>
-      </w:pPr>
-    </w:p>
-    <w:p>
-      <w:pPr>
-        <w:pStyle w:val="Paragraphedeliste"/>
-        <w:numPr>
-          <w:ilvl w:val="0"/>
-          <w:numId w:val="1"/>
-        </w:numPr>
-      </w:pPr>
-      <w:r>
-        <w:t xml:space="preserve">Initialiser un repo </w:t>
-      </w:r>
-      <w:proofErr w:type="spellStart"/>
-      <w:r>
-        <w:t>github</w:t>
-      </w:r>
-      <w:proofErr w:type="spellEnd"/>
-      <w:r>
-        <w:t> :</w:t>
-      </w:r>
-    </w:p>
-    <w:p>
-      <w:pPr>
-        <w:pStyle w:val="Paragraphedeliste"/>
-      </w:pPr>
-      <w:proofErr w:type="gramStart"/>
-      <w:r>
-        <w:t>git</w:t>
-      </w:r>
-      <w:proofErr w:type="gramEnd"/>
-      <w:r>
-        <w:t xml:space="preserve"> init </w:t>
-      </w:r>
-    </w:p>
-    <w:p>
-      <w:pPr>
-        <w:pStyle w:val="Paragraphedeliste"/>
-      </w:pPr>
-    </w:p>
-    <w:p>
-      <w:pPr>
-        <w:pStyle w:val="Paragraphedeliste"/>
-        <w:numPr>
-          <w:ilvl w:val="0"/>
-          <w:numId w:val="1"/>
-        </w:numPr>
-      </w:pPr>
-      <w:proofErr w:type="spellStart"/>
-      <w:r>
-        <w:t>Stagger</w:t>
-      </w:r>
-      <w:proofErr w:type="spellEnd"/>
-      <w:r>
-        <w:t>/indexer tous les fichiers avec :</w:t>
-      </w:r>
-    </w:p>
-    <w:p>
-      <w:pPr>
-        <w:pStyle w:val="Paragraphedeliste"/>
-      </w:pPr>
-      <w:proofErr w:type="gramStart"/>
-      <w:r>
-        <w:t>git</w:t>
-      </w:r>
-      <w:proofErr w:type="gramEnd"/>
-      <w:r>
-        <w:t xml:space="preserve"> </w:t>
-      </w:r>
-      <w:proofErr w:type="spellStart"/>
-      <w:r>
-        <w:t>add</w:t>
-      </w:r>
-      <w:proofErr w:type="spellEnd"/>
-      <w:r>
-        <w:t xml:space="preserve"> .   </w:t>
-      </w:r>
-      <w:proofErr w:type="gramStart"/>
-      <w:r>
-        <w:t>ou</w:t>
-      </w:r>
-      <w:proofErr w:type="gramEnd"/>
-      <w:r>
-        <w:t xml:space="preserve"> git </w:t>
-      </w:r>
-      <w:proofErr w:type="spellStart"/>
-      <w:r>
-        <w:t>add</w:t>
-      </w:r>
-      <w:proofErr w:type="spellEnd"/>
-      <w:r>
-        <w:t xml:space="preserve"> all</w:t>
-      </w:r>
-    </w:p>
-    <w:p>
-      <w:pPr>
-        <w:pStyle w:val="Paragraphedeliste"/>
-      </w:pPr>
-    </w:p>
-    <w:p>
-      <w:pPr>
-        <w:pStyle w:val="Paragraphedeliste"/>
-        <w:numPr>
-          <w:ilvl w:val="0"/>
-          <w:numId w:val="1"/>
-        </w:numPr>
-      </w:pPr>
-      <w:r>
-        <w:t>Commit les fichiers avec :</w:t>
-      </w:r>
-    </w:p>
-    <w:p>
-      <w:pPr>
-        <w:pStyle w:val="Paragraphedeliste"/>
-      </w:pPr>
-      <w:proofErr w:type="gramStart"/>
-      <w:r>
-        <w:t>git</w:t>
-      </w:r>
-      <w:proofErr w:type="gramEnd"/>
-      <w:r>
-        <w:t xml:space="preserve"> commit -m ‘’</w:t>
-      </w:r>
-      <w:proofErr w:type="spellStart"/>
-      <w:r>
-        <w:t>install</w:t>
-      </w:r>
-      <w:proofErr w:type="spellEnd"/>
-      <w:r>
-        <w:t xml:space="preserve"> react </w:t>
-      </w:r>
-      <w:proofErr w:type="spellStart"/>
-      <w:r>
-        <w:t>js</w:t>
-      </w:r>
-      <w:proofErr w:type="spellEnd"/>
-      <w:r>
-        <w:t xml:space="preserve"> and </w:t>
-      </w:r>
-      <w:proofErr w:type="spellStart"/>
-      <w:r>
-        <w:t>tailwind</w:t>
-      </w:r>
-      <w:proofErr w:type="spellEnd"/>
-      <w:r>
-        <w:t xml:space="preserve"> </w:t>
-      </w:r>
-      <w:proofErr w:type="spellStart"/>
-      <w:r>
-        <w:t>css</w:t>
-      </w:r>
-      <w:proofErr w:type="spellEnd"/>
-      <w:r>
-        <w:t xml:space="preserve"> and </w:t>
-      </w:r>
-      <w:proofErr w:type="spellStart"/>
-      <w:r>
-        <w:t>create</w:t>
-      </w:r>
-      <w:proofErr w:type="spellEnd"/>
-      <w:r>
-        <w:t xml:space="preserve"> the first template</w:t>
-      </w:r>
-      <w:r>
-        <w:t>’’</w:t>
-      </w:r>
-    </w:p>
-    <w:p>
-      <w:pPr>
-        <w:pStyle w:val="Paragraphedeliste"/>
-      </w:pPr>
-    </w:p>
-    <w:p>
-      <w:pPr>
-        <w:pStyle w:val="Paragraphedeliste"/>
-        <w:numPr>
-          <w:ilvl w:val="0"/>
-          <w:numId w:val="1"/>
-        </w:numPr>
-      </w:pPr>
-      <w:r>
-        <w:t>Sur le site de GitHub :</w:t>
-      </w:r>
-    </w:p>
-    <w:p>
-      <w:pPr>
-        <w:pStyle w:val="Paragraphedeliste"/>
-      </w:pPr>
-      <w:r>
-        <w:t xml:space="preserve">-créer </w:t>
-      </w:r>
-      <w:r>
-        <w:t xml:space="preserve">un nouveau repository </w:t>
-      </w:r>
-    </w:p>
-    <w:p>
-      <w:pPr>
-        <w:pStyle w:val="Paragraphedeliste"/>
-      </w:pPr>
-      <w:r>
-        <w:t xml:space="preserve">-nom : </w:t>
-      </w:r>
-      <w:proofErr w:type="spellStart"/>
-      <w:r>
-        <w:t>mern-estate</w:t>
-      </w:r>
-      <w:proofErr w:type="spellEnd"/>
-    </w:p>
-    <w:p>
-      <w:pPr>
-        <w:pStyle w:val="Paragraphedeliste"/>
-      </w:pPr>
-      <w:r>
-        <w:t xml:space="preserve">-description : Real </w:t>
-      </w:r>
-      <w:proofErr w:type="spellStart"/>
-      <w:r>
-        <w:t>Estate</w:t>
-      </w:r>
-      <w:proofErr w:type="spellEnd"/>
-      <w:r>
-        <w:t xml:space="preserve"> app </w:t>
-      </w:r>
-      <w:proofErr w:type="spellStart"/>
-      <w:r>
-        <w:t>using</w:t>
-      </w:r>
-      <w:proofErr w:type="spellEnd"/>
-      <w:r>
-        <w:t xml:space="preserve"> MERN and </w:t>
-      </w:r>
-      <w:proofErr w:type="spellStart"/>
-      <w:r>
-        <w:t>tailwind</w:t>
-      </w:r>
-      <w:proofErr w:type="spellEnd"/>
-      <w:r>
-        <w:t xml:space="preserve"> </w:t>
-      </w:r>
-      <w:proofErr w:type="spellStart"/>
-      <w:r>
-        <w:t>css</w:t>
-      </w:r>
-      <w:proofErr w:type="spellEnd"/>
-    </w:p>
-    <w:p>
-      <w:pPr>
-        <w:pStyle w:val="Paragraphedeliste"/>
-      </w:pPr>
-      <w:r>
-        <w:t>-Comme on a fait la partie d’initialisation,</w:t>
-      </w:r>
-      <w:r>
-        <w:t xml:space="preserve"> on va directement </w:t>
-      </w:r>
-      <w:r>
-        <w:t xml:space="preserve">‘push an </w:t>
-      </w:r>
-      <w:proofErr w:type="spellStart"/>
-      <w:r>
-        <w:t>existing</w:t>
-      </w:r>
-      <w:proofErr w:type="spellEnd"/>
-      <w:r>
-        <w:t xml:space="preserve"> repository from the command line’</w:t>
-      </w:r>
-    </w:p>
-    <w:p>
-      <w:pPr>
-        <w:pStyle w:val="Paragraphedeliste"/>
-      </w:pPr>
-    </w:p>
-    <w:p>
-      <w:pPr>
-        <w:pStyle w:val="Paragraphedeliste"/>
-      </w:pPr>
-      <w:r>
-        <w:tab/>
-      </w:r>
-      <w:proofErr w:type="gramStart"/>
-      <w:r>
-        <w:t>git</w:t>
-      </w:r>
-      <w:proofErr w:type="gramEnd"/>
-      <w:r>
-        <w:t xml:space="preserve"> </w:t>
-      </w:r>
-      <w:proofErr w:type="spellStart"/>
-      <w:r>
-        <w:t>remote</w:t>
-      </w:r>
-      <w:proofErr w:type="spellEnd"/>
-      <w:r>
-        <w:t xml:space="preserve"> </w:t>
-      </w:r>
-      <w:proofErr w:type="spellStart"/>
-      <w:r>
-        <w:t>add</w:t>
-      </w:r>
-      <w:proofErr w:type="spellEnd"/>
-      <w:r>
-        <w:t xml:space="preserve"> </w:t>
-      </w:r>
-      <w:proofErr w:type="spellStart"/>
-      <w:r>
-        <w:t>origin</w:t>
-      </w:r>
-      <w:proofErr w:type="spellEnd"/>
-      <w:r>
-        <w:t xml:space="preserve"> https://github.com/cindybibou/mern-estate.git</w:t>
-      </w:r>
-    </w:p>
-    <w:p>
-      <w:pPr>
-        <w:pStyle w:val="Paragraphedeliste"/>
-        <w:ind w:firstLine="696"/>
-      </w:pPr>
-      <w:proofErr w:type="gramStart"/>
-      <w:r>
-        <w:t>git</w:t>
-      </w:r>
-      <w:proofErr w:type="gramEnd"/>
-      <w:r>
-        <w:t xml:space="preserve"> </w:t>
-      </w:r>
-      <w:proofErr w:type="spellStart"/>
-      <w:r>
-        <w:t>branch</w:t>
-      </w:r>
-      <w:proofErr w:type="spellEnd"/>
-      <w:r>
-        <w:t xml:space="preserve"> -M main</w:t>
-      </w:r>
-    </w:p>
-    <w:p>
-      <w:pPr>
-        <w:pStyle w:val="Paragraphedeliste"/>
-        <w:ind w:firstLine="696"/>
-      </w:pPr>
-      <w:proofErr w:type="gramStart"/>
-      <w:r>
-        <w:t>git</w:t>
-      </w:r>
-      <w:proofErr w:type="gramEnd"/>
-      <w:r>
-        <w:t xml:space="preserve"> push -u </w:t>
-      </w:r>
-      <w:proofErr w:type="spellStart"/>
-      <w:r>
-        <w:t>origin</w:t>
-      </w:r>
-      <w:proofErr w:type="spellEnd"/>
-      <w:r>
-        <w:t xml:space="preserve"> main</w:t>
-      </w:r>
-      <w:r>
-        <w:t xml:space="preserve"> </w:t>
-      </w:r>
-    </w:p>
-    <w:p>
-      <w:pPr>
-        <w:pStyle w:val="Paragraphedeliste"/>
-        <w:ind w:firstLine="696"/>
-      </w:pPr>
-    </w:p>
-    <w:p>
-      <w:pPr>
-        <w:pStyle w:val="Paragraphedeliste"/>
-        <w:ind w:firstLine="696"/>
-      </w:pPr>
-    </w:p>
-    <w:p>
-      <w:pPr>
-        <w:pStyle w:val="Paragraphedeliste"/>
-        <w:ind w:hanging="11"/>
-        <w:rPr>
-          <w:u w:val="single"/>
-        </w:rPr>
-      </w:pPr>
-      <w:r>
-        <w:rPr>
-          <w:u w:val="single"/>
-        </w:rPr>
-        <w:t>Création des pages et routes de notre application :</w:t>
-      </w:r>
-    </w:p>
-    <w:p>
-      <w:pPr>
-        <w:pStyle w:val="Paragraphedeliste"/>
-        <w:ind w:hanging="11"/>
-      </w:pPr>
-    </w:p>
-    <w:p>
-      <w:pPr>
-        <w:pStyle w:val="Paragraphedeliste"/>
-        <w:numPr>
-          <w:ilvl w:val="0"/>
-          <w:numId w:val="1"/>
-        </w:numPr>
-      </w:pPr>
-      <w:r>
-        <w:t xml:space="preserve">Dans le dossier </w:t>
-      </w:r>
-      <w:r>
-        <w:t>src, créer le dossier :</w:t>
-      </w:r>
-      <w:proofErr w:type="gramStart"/>
-      <w:r>
-        <w:t xml:space="preserve">  .</w:t>
-      </w:r>
-      <w:proofErr w:type="gramEnd"/>
-      <w:r>
-        <w:t>/src/pages</w:t>
-      </w:r>
-    </w:p>
-    <w:p>
-      <w:pPr>
-        <w:pStyle w:val="Paragraphedeliste"/>
-        <w:numPr>
-          <w:ilvl w:val="0"/>
-          <w:numId w:val="1"/>
-        </w:numPr>
-      </w:pPr>
-      <w:r>
-        <w:t xml:space="preserve">A l’intérieur, créer les </w:t>
-      </w:r>
-      <w:proofErr w:type="gramStart"/>
-      <w:r>
-        <w:t>pages:</w:t>
-      </w:r>
-      <w:proofErr w:type="gramEnd"/>
-      <w:r>
-        <w:t xml:space="preserve"> About</w:t>
-      </w:r>
-      <w:r>
-        <w:t xml:space="preserve">, </w:t>
-      </w:r>
-      <w:proofErr w:type="spellStart"/>
-      <w:r>
-        <w:t>SignIn</w:t>
-      </w:r>
-      <w:proofErr w:type="spellEnd"/>
-      <w:r>
-        <w:t xml:space="preserve">, </w:t>
-      </w:r>
-      <w:proofErr w:type="spellStart"/>
-      <w:r>
-        <w:t>SignOut</w:t>
-      </w:r>
-      <w:proofErr w:type="spellEnd"/>
-      <w:r>
-        <w:t>, Profile, Home est fichier .jsx</w:t>
-      </w:r>
-    </w:p>
-    <w:p>
-      <w:pPr>
-        <w:pStyle w:val="Paragraphedeliste"/>
-      </w:pPr>
-      <w:proofErr w:type="spellStart"/>
-      <w:proofErr w:type="gramStart"/>
-      <w:r>
-        <w:t>r</w:t>
-      </w:r>
-      <w:r>
-        <w:t>fc</w:t>
-      </w:r>
-      <w:proofErr w:type="spellEnd"/>
-      <w:proofErr w:type="gramEnd"/>
-      <w:r>
-        <w:t xml:space="preserve"> pour créer </w:t>
-      </w:r>
-      <w:r>
-        <w:t>les</w:t>
-      </w:r>
-      <w:r>
-        <w:t xml:space="preserve"> composant</w:t>
-      </w:r>
-      <w:r>
-        <w:t>s</w:t>
-      </w:r>
-      <w:r>
-        <w:t xml:space="preserve"> correspondant</w:t>
-      </w:r>
-      <w:r>
-        <w:t>s</w:t>
-      </w:r>
-    </w:p>
-    <w:p>
-      <w:pPr>
-        <w:pStyle w:val="Paragraphedeliste"/>
-        <w:ind w:hanging="11"/>
-      </w:pPr>
-    </w:p>
-    <w:p>
-      <w:pPr>
-        <w:pStyle w:val="Paragraphedeliste"/>
-        <w:numPr>
-          <w:ilvl w:val="0"/>
-          <w:numId w:val="1"/>
-        </w:numPr>
-      </w:pPr>
-      <w:r>
-        <w:t>Installer React Router Dom :</w:t>
-      </w:r>
-    </w:p>
-    <w:p>
-      <w:pPr>
-        <w:pStyle w:val="Paragraphedeliste"/>
-      </w:pPr>
-      <w:proofErr w:type="spellStart"/>
-      <w:proofErr w:type="gramStart"/>
-      <w:r>
-        <w:t>npm</w:t>
-      </w:r>
-      <w:proofErr w:type="spellEnd"/>
-      <w:proofErr w:type="gramEnd"/>
-      <w:r>
-        <w:t xml:space="preserve"> i react-router-dom</w:t>
-      </w:r>
-    </w:p>
-    <w:p>
-      <w:pPr>
-        <w:pStyle w:val="Paragraphedeliste"/>
-      </w:pPr>
-    </w:p>
-    <w:p>
-      <w:pPr>
-        <w:pStyle w:val="Paragraphedeliste"/>
-        <w:numPr>
-          <w:ilvl w:val="0"/>
-          <w:numId w:val="1"/>
-        </w:numPr>
-      </w:pPr>
-      <w:r>
-        <w:t xml:space="preserve">Dans </w:t>
-      </w:r>
-      <w:proofErr w:type="spellStart"/>
-      <w:r>
-        <w:t>App.jsx</w:t>
-      </w:r>
-      <w:proofErr w:type="spellEnd"/>
-      <w:r>
-        <w:t> :</w:t>
-      </w:r>
-    </w:p>
-    <w:p>
-      <w:pPr>
-        <w:ind w:left="708"/>
-      </w:pPr>
-      <w:r>
-        <w:t>-Effacer ‘import React as ‘react’ ‘</w:t>
-      </w:r>
-    </w:p>
-    <w:p>
-      <w:pPr>
-        <w:ind w:left="708"/>
-      </w:pPr>
-      <w:r>
-        <w:t xml:space="preserve">-écrire : import </w:t>
-      </w:r>
-      <w:proofErr w:type="gramStart"/>
-      <w:r>
-        <w:t xml:space="preserve">{ </w:t>
-      </w:r>
-      <w:proofErr w:type="spellStart"/>
-      <w:r>
-        <w:t>BrowserRouter</w:t>
-      </w:r>
-      <w:proofErr w:type="spellEnd"/>
-      <w:proofErr w:type="gramEnd"/>
-      <w:r>
-        <w:t xml:space="preserve"> as Router, Routes, Route }</w:t>
-      </w:r>
-      <w:r>
-        <w:t xml:space="preserve"> from ‘react-router-dom’ ;</w:t>
-      </w:r>
-    </w:p>
-    <w:p>
-      <w:pPr>
-        <w:ind w:left="708"/>
-      </w:pPr>
-      <w:r>
-        <w:t>-Rajouter toutes les routes</w:t>
-      </w:r>
-    </w:p>
-    <w:p>
-      <w:pPr>
-        <w:ind w:left="708"/>
-      </w:pPr>
-      <w:r>
-        <w:t xml:space="preserve">NB : Pour </w:t>
-      </w:r>
-      <w:r>
-        <w:t>copier-coller</w:t>
-      </w:r>
-      <w:r>
-        <w:t xml:space="preserve"> une ligne : Alt + Shift +</w:t>
-      </w:r>
-      <w:r>
-        <w:t>flèche</w:t>
-      </w:r>
-      <w:r>
-        <w:t xml:space="preserve"> du bas ou du haut</w:t>
-      </w:r>
-    </w:p>
-    <w:p>
-      <w:pPr>
-        <w:ind w:left="708"/>
-      </w:pPr>
-    </w:p>
-    <w:p>
-      <w:pPr>
-        <w:pStyle w:val="Paragraphedeliste"/>
-        <w:numPr>
-          <w:ilvl w:val="0"/>
-          <w:numId w:val="1"/>
-        </w:numPr>
-      </w:pPr>
-      <w:proofErr w:type="spellStart"/>
-      <w:r>
-        <w:t>Stager</w:t>
-      </w:r>
-      <w:proofErr w:type="spellEnd"/>
-      <w:r>
-        <w:t xml:space="preserve">, commit et push tous les fichiers dans la rubrique </w:t>
-      </w:r>
-      <w:r>
-        <w:t xml:space="preserve">« changes » de l’extension </w:t>
-      </w:r>
-      <w:proofErr w:type="spellStart"/>
-      <w:r>
-        <w:t>GitLens</w:t>
-      </w:r>
-      <w:proofErr w:type="spellEnd"/>
-      <w:r>
-        <w:t xml:space="preserve"> </w:t>
-      </w:r>
-      <w:proofErr w:type="spellStart"/>
-      <w:r>
-        <w:t>Inspect</w:t>
-      </w:r>
-      <w:proofErr w:type="spellEnd"/>
-      <w:r>
-        <w:t>.</w:t>
-      </w:r>
-    </w:p>
-    <w:p/>
-    <w:p>
-      <w:pPr>
-        <w:ind w:left="708"/>
-        <w:rPr>
-          <w:u w:val="single"/>
-        </w:rPr>
-      </w:pPr>
-      <w:r>
-        <w:rPr>
-          <w:u w:val="single"/>
-        </w:rPr>
-        <w:t>Création du Header</w:t>
-      </w:r>
-      <w:r>
-        <w:rPr>
-          <w:u w:val="single"/>
-        </w:rPr>
-        <w:t> :</w:t>
-      </w:r>
-    </w:p>
-    <w:p>
-      <w:pPr>
-        <w:pStyle w:val="Paragraphedeliste"/>
-        <w:numPr>
-          <w:ilvl w:val="0"/>
-          <w:numId w:val="1"/>
-        </w:numPr>
-      </w:pPr>
-      <w:r>
-        <w:t xml:space="preserve">Le Header est composé du logo, de la barre de recherche, des menus Home, About, </w:t>
-      </w:r>
-      <w:proofErr w:type="spellStart"/>
-      <w:r>
-        <w:t>SignIn</w:t>
-      </w:r>
-      <w:proofErr w:type="spellEnd"/>
-      <w:r>
-        <w:t xml:space="preserve">. </w:t>
-      </w:r>
-      <w:r>
-        <w:t>L</w:t>
-      </w:r>
-      <w:r>
-        <w:t xml:space="preserve">e </w:t>
-      </w:r>
-      <w:r>
-        <w:t xml:space="preserve">site étant responsive, en version mobile, les </w:t>
-      </w:r>
-      <w:r>
-        <w:t xml:space="preserve">menus Home et About disparaissent, il ne reste plus que </w:t>
-      </w:r>
-      <w:proofErr w:type="spellStart"/>
-      <w:r>
-        <w:t>SignIn</w:t>
-      </w:r>
-      <w:proofErr w:type="spellEnd"/>
-      <w:r>
-        <w:t>. De</w:t>
-      </w:r>
-      <w:r>
-        <w:t xml:space="preserve"> plus en taille mobile, les textes sont de taille différente.</w:t>
-      </w:r>
-    </w:p>
-    <w:p>
-      <w:pPr>
-        <w:pStyle w:val="Paragraphedeliste"/>
-      </w:pPr>
-    </w:p>
-    <w:p>
-      <w:pPr>
-        <w:pStyle w:val="Paragraphedeliste"/>
-        <w:numPr>
-          <w:ilvl w:val="0"/>
-          <w:numId w:val="1"/>
-        </w:numPr>
-      </w:pPr>
-      <w:proofErr w:type="gramStart"/>
-      <w:r>
-        <w:t>Dans .</w:t>
-      </w:r>
-      <w:proofErr w:type="gramEnd"/>
-      <w:r>
-        <w:t xml:space="preserve">/src, créer une un autre dossier </w:t>
-      </w:r>
-      <w:r>
-        <w:t>nommé « components ».</w:t>
-      </w:r>
-      <w:r>
-        <w:t>Y créer un fichier « </w:t>
-      </w:r>
-      <w:proofErr w:type="spellStart"/>
-      <w:r>
-        <w:t>Header.jsx</w:t>
-      </w:r>
-      <w:proofErr w:type="spellEnd"/>
-      <w:r>
-        <w:t> » .</w:t>
-      </w:r>
-    </w:p>
-    <w:p>
-      <w:pPr>
-        <w:pStyle w:val="Paragraphedeliste"/>
-      </w:pPr>
-    </w:p>
-    <w:p>
-      <w:pPr>
-        <w:pStyle w:val="Paragraphedeliste"/>
-        <w:numPr>
-          <w:ilvl w:val="0"/>
-          <w:numId w:val="1"/>
-        </w:numPr>
-      </w:pPr>
-      <w:r>
-        <w:lastRenderedPageBreak/>
-        <w:t xml:space="preserve">Pour rajouter </w:t>
-      </w:r>
-      <w:proofErr w:type="gramStart"/>
-      <w:r>
-        <w:t>ce</w:t>
-      </w:r>
-      <w:proofErr w:type="gramEnd"/>
-      <w:r>
-        <w:t xml:space="preserve"> Header à toutes </w:t>
-      </w:r>
-      <w:r>
-        <w:t xml:space="preserve">les pages, aller dans </w:t>
-      </w:r>
-      <w:proofErr w:type="spellStart"/>
-      <w:r>
-        <w:t>App.jsx</w:t>
-      </w:r>
-      <w:proofErr w:type="spellEnd"/>
-      <w:r>
         <w:t xml:space="preserve">, en dehors de toutes les routes, </w:t>
       </w:r>
       <w:r>
@@ -1942,16 +1763,11 @@
         <w:t>form</w:t>
       </w:r>
       <w:proofErr w:type="spellEnd"/>
-      <w:proofErr w:type="gramStart"/>
       <w:r>
         <w:t>&gt;</w:t>
       </w:r>
       <w:r>
-        <w:t>.Et</w:t>
-      </w:r>
-      <w:proofErr w:type="gramEnd"/>
-      <w:r>
-        <w:t xml:space="preserve"> à l’intérieur, un &lt;input&gt; </w:t>
+        <w:t xml:space="preserve">.Et à l’intérieur, un &lt;input&gt; </w:t>
       </w:r>
       <w:r>
         <w:t xml:space="preserve">de type text et un </w:t>
@@ -2066,12 +1882,10 @@
         <w:t xml:space="preserve">Initialiser un </w:t>
       </w:r>
       <w:proofErr w:type="spellStart"/>
-      <w:proofErr w:type="gramStart"/>
       <w:r>
         <w:t>package.json</w:t>
       </w:r>
       <w:proofErr w:type="spellEnd"/>
-      <w:proofErr w:type="gramEnd"/>
       <w:r>
         <w:t xml:space="preserve"> </w:t>
       </w:r>
@@ -2113,23 +1927,7 @@
         </w:tabs>
       </w:pPr>
       <w:r>
-        <w:t xml:space="preserve">-faire : </w:t>
-      </w:r>
-      <w:proofErr w:type="gramStart"/>
-      <w:r>
-        <w:t>cd..</w:t>
-      </w:r>
-      <w:proofErr w:type="gramEnd"/>
-      <w:r>
-        <w:t xml:space="preserve"> </w:t>
-      </w:r>
-      <w:proofErr w:type="gramStart"/>
-      <w:r>
-        <w:t>et</w:t>
-      </w:r>
-      <w:proofErr w:type="gramEnd"/>
-      <w:r>
-        <w:t xml:space="preserve"> m’assurer que je suis bien dans le fichier </w:t>
+        <w:t xml:space="preserve">-faire : cd.. et m’assurer que je suis bien dans le fichier </w:t>
       </w:r>
       <w:r>
         <w:t>« </w:t>
@@ -2171,12 +1969,10 @@
         <w:t xml:space="preserve">-y pour initialiser le </w:t>
       </w:r>
       <w:proofErr w:type="spellStart"/>
-      <w:proofErr w:type="gramStart"/>
       <w:r>
         <w:t>package.json</w:t>
       </w:r>
       <w:proofErr w:type="spellEnd"/>
-      <w:proofErr w:type="gramEnd"/>
     </w:p>
     <w:p>
       <w:pPr>
@@ -2204,12 +2000,10 @@
         <w:t>« </w:t>
       </w:r>
       <w:proofErr w:type="spellStart"/>
-      <w:proofErr w:type="gramStart"/>
       <w:r>
         <w:t>package.json</w:t>
       </w:r>
       <w:proofErr w:type="spellEnd"/>
-      <w:proofErr w:type="gramEnd"/>
       <w:r>
         <w:t> », il est indiqué « main : index.js », je dois alors créer un fichier « index.js »</w:t>
       </w:r>
@@ -2251,12 +2045,10 @@
         </w:tabs>
       </w:pPr>
       <w:proofErr w:type="spellStart"/>
-      <w:proofErr w:type="gramStart"/>
       <w:r>
         <w:t>npm</w:t>
       </w:r>
       <w:proofErr w:type="spellEnd"/>
-      <w:proofErr w:type="gramEnd"/>
       <w:r>
         <w:t xml:space="preserve"> i express</w:t>
       </w:r>
@@ -2281,13 +2073,8 @@
         </w:tabs>
       </w:pPr>
       <w:r>
-        <w:t xml:space="preserve">Dans index.js, importer </w:t>
-      </w:r>
-      <w:proofErr w:type="gramStart"/>
-      <w:r>
-        <w:t>express .</w:t>
-      </w:r>
-      <w:proofErr w:type="gramEnd"/>
+        <w:t>Dans index.js, importer express .</w:t>
+      </w:r>
     </w:p>
     <w:p>
       <w:pPr>
@@ -2311,15 +2098,7 @@
         </w:tabs>
       </w:pPr>
       <w:r>
-        <w:t xml:space="preserve">Const app= </w:t>
-      </w:r>
-      <w:proofErr w:type="gramStart"/>
-      <w:r>
-        <w:t>express(</w:t>
-      </w:r>
-      <w:proofErr w:type="gramEnd"/>
-      <w:r>
-        <w:t>)</w:t>
+        <w:t>Const app= express()</w:t>
       </w:r>
     </w:p>
     <w:p>
@@ -2347,12 +2126,10 @@
         <w:t>-</w:t>
       </w:r>
       <w:proofErr w:type="spellStart"/>
-      <w:proofErr w:type="gramStart"/>
       <w:r>
         <w:t>app.listen</w:t>
       </w:r>
       <w:proofErr w:type="spellEnd"/>
-      <w:proofErr w:type="gramEnd"/>
       <w:r>
         <w:t>(3000, () =&gt; {</w:t>
       </w:r>
@@ -2363,14 +2140,7 @@
       </w:pPr>
       <w:r>
         <w:tab/>
-      </w:r>
-      <w:proofErr w:type="gramStart"/>
-      <w:r>
-        <w:t>console.log(</w:t>
-      </w:r>
-      <w:proofErr w:type="gramEnd"/>
-      <w:r>
-        <w:t>‘Server is running on port 3000’) ;</w:t>
+        <w:t>console.log(‘Server is running on port 3000’) ;</w:t>
       </w:r>
     </w:p>
     <w:p>
@@ -2414,12 +2184,10 @@
         <w:pStyle w:val="Paragraphedeliste"/>
       </w:pPr>
       <w:proofErr w:type="spellStart"/>
-      <w:proofErr w:type="gramStart"/>
       <w:r>
         <w:t>node</w:t>
       </w:r>
       <w:proofErr w:type="spellEnd"/>
-      <w:proofErr w:type="gramEnd"/>
       <w:r>
         <w:t xml:space="preserve"> api/index.js</w:t>
       </w:r>
@@ -2449,12 +2217,10 @@
         <w:t xml:space="preserve">Dans le fichier </w:t>
       </w:r>
       <w:proofErr w:type="spellStart"/>
-      <w:proofErr w:type="gramStart"/>
       <w:r>
         <w:t>package.json</w:t>
       </w:r>
       <w:proofErr w:type="spellEnd"/>
-      <w:proofErr w:type="gramEnd"/>
       <w:r>
         <w:t xml:space="preserve"> à la racine, </w:t>
       </w:r>
@@ -2568,12 +2334,10 @@
         </w:tabs>
       </w:pPr>
       <w:proofErr w:type="spellStart"/>
-      <w:proofErr w:type="gramStart"/>
       <w:r>
         <w:t>npm</w:t>
       </w:r>
       <w:proofErr w:type="spellEnd"/>
-      <w:proofErr w:type="gramEnd"/>
       <w:r>
         <w:t xml:space="preserve"> i </w:t>
       </w:r>
@@ -2606,12 +2370,10 @@
         <w:t xml:space="preserve">Dans </w:t>
       </w:r>
       <w:proofErr w:type="spellStart"/>
-      <w:proofErr w:type="gramStart"/>
       <w:r>
         <w:t>package.json</w:t>
       </w:r>
       <w:proofErr w:type="spellEnd"/>
-      <w:proofErr w:type="gramEnd"/>
       <w:r>
         <w:t xml:space="preserve">, </w:t>
       </w:r>
@@ -2740,12 +2502,10 @@
         </w:tabs>
       </w:pPr>
       <w:proofErr w:type="spellStart"/>
-      <w:proofErr w:type="gramStart"/>
       <w:r>
         <w:t>npm</w:t>
       </w:r>
       <w:proofErr w:type="spellEnd"/>
-      <w:proofErr w:type="gramEnd"/>
       <w:r>
         <w:t xml:space="preserve"> run dev</w:t>
       </w:r>
@@ -2807,13 +2567,8 @@
           <w:tab w:val="left" w:pos="3705"/>
         </w:tabs>
       </w:pPr>
-      <w:proofErr w:type="gramStart"/>
-      <w:r>
-        <w:t>cd</w:t>
-      </w:r>
-      <w:proofErr w:type="gramEnd"/>
-      <w:r>
-        <w:t xml:space="preserve"> client</w:t>
+      <w:r>
+        <w:t>cd client</w:t>
       </w:r>
     </w:p>
     <w:p>
@@ -2823,13 +2578,8 @@
           <w:tab w:val="left" w:pos="3705"/>
         </w:tabs>
       </w:pPr>
-      <w:proofErr w:type="gramStart"/>
-      <w:r>
-        <w:t>mv .git</w:t>
-      </w:r>
-      <w:proofErr w:type="gramEnd"/>
-      <w:r>
-        <w:t xml:space="preserve"> ../</w:t>
+      <w:r>
+        <w:t>mv .git ../</w:t>
       </w:r>
     </w:p>
     <w:p>
@@ -2888,13 +2638,8 @@
       </w:r>
       <w:proofErr w:type="spellEnd"/>
       <w:r>
-        <w:t xml:space="preserve"> pour échanger facilement avec la base de données </w:t>
-      </w:r>
-      <w:proofErr w:type="gramStart"/>
-      <w:r>
-        <w:t>MongoDB .</w:t>
-      </w:r>
-      <w:proofErr w:type="gramEnd"/>
+        <w:t xml:space="preserve"> pour échanger facilement avec la base de données MongoDB .</w:t>
+      </w:r>
     </w:p>
     <w:p>
       <w:pPr>
@@ -2941,11 +2686,7 @@
         <w:t> »</w:t>
       </w:r>
       <w:r>
-        <w:t xml:space="preserve"> et </w:t>
-      </w:r>
-      <w:proofErr w:type="gramStart"/>
-      <w:r>
-        <w:t>l’</w:t>
+        <w:t xml:space="preserve"> et l’</w:t>
       </w:r>
       <w:proofErr w:type="spellStart"/>
       <w:r>
@@ -2955,7 +2696,6 @@
         <w:t>Et</w:t>
       </w:r>
       <w:proofErr w:type="spellEnd"/>
-      <w:proofErr w:type="gramEnd"/>
       <w:r>
         <w:t xml:space="preserve"> l’initialiser en utilisant : </w:t>
       </w:r>
@@ -3080,18 +2820,13 @@
         <w:pStyle w:val="Paragraphedeliste"/>
       </w:pPr>
       <w:r>
-        <w:t xml:space="preserve">On utilise la </w:t>
-      </w:r>
-      <w:proofErr w:type="gramStart"/>
-      <w:r>
-        <w:t>méthode .</w:t>
+        <w:t>On utilise la méthode .</w:t>
       </w:r>
       <w:proofErr w:type="spellStart"/>
       <w:r>
         <w:t>Schema</w:t>
       </w:r>
       <w:proofErr w:type="spellEnd"/>
-      <w:proofErr w:type="gramEnd"/>
       <w:r>
         <w:t xml:space="preserve"> pour spécifier ces règles.</w:t>
       </w:r>
@@ -3114,12 +2849,10 @@
         <w:t xml:space="preserve"> à </w:t>
       </w:r>
       <w:proofErr w:type="spellStart"/>
-      <w:proofErr w:type="gramStart"/>
       <w:r>
         <w:t>la quelle</w:t>
       </w:r>
       <w:proofErr w:type="spellEnd"/>
-      <w:proofErr w:type="gramEnd"/>
       <w:r>
         <w:t xml:space="preserve"> le user </w:t>
       </w:r>
@@ -3462,7 +3195,6 @@
         <w:pStyle w:val="Paragraphedeliste"/>
       </w:pPr>
       <w:proofErr w:type="spellStart"/>
-      <w:proofErr w:type="gramStart"/>
       <w:r>
         <w:t>n</w:t>
       </w:r>
@@ -3473,7 +3205,6 @@
         <w:t>m</w:t>
       </w:r>
       <w:proofErr w:type="spellEnd"/>
-      <w:proofErr w:type="gramEnd"/>
       <w:r>
         <w:t xml:space="preserve"> run dev dans </w:t>
       </w:r>
@@ -3497,7 +3228,6 @@
         <w:pStyle w:val="Paragraphedeliste"/>
       </w:pPr>
       <w:proofErr w:type="spellStart"/>
-      <w:proofErr w:type="gramStart"/>
       <w:r>
         <w:t>n</w:t>
       </w:r>
@@ -3505,7 +3235,6 @@
         <w:t>pm</w:t>
       </w:r>
       <w:proofErr w:type="spellEnd"/>
-      <w:proofErr w:type="gramEnd"/>
       <w:r>
         <w:t xml:space="preserve"> run dev dans </w:t>
       </w:r>
@@ -3535,15 +3264,7 @@
       </w:r>
       <w:proofErr w:type="spellEnd"/>
       <w:r>
-        <w:t xml:space="preserve">, </w:t>
-      </w:r>
-      <w:proofErr w:type="gramStart"/>
-      <w:r>
-        <w:t>email</w:t>
-      </w:r>
-      <w:proofErr w:type="gramEnd"/>
-      <w:r>
-        <w:t>, mot de passe</w:t>
+        <w:t>, email, mot de passe</w:t>
       </w:r>
       <w:r>
         <w:t xml:space="preserve"> de notre client. Puis, on va hash le mot de passe et l’enregistrer à l’intérieur de la base de données</w:t>
@@ -3628,15 +3349,7 @@
         <w:pStyle w:val="Paragraphedeliste"/>
       </w:pPr>
       <w:r>
-        <w:t xml:space="preserve">On aura différentes routes : pour le listing, </w:t>
-      </w:r>
-      <w:proofErr w:type="gramStart"/>
-      <w:r>
-        <w:t>le user</w:t>
-      </w:r>
-      <w:proofErr w:type="gramEnd"/>
-      <w:r>
-        <w:t>, l’authentification.</w:t>
+        <w:t>On aura différentes routes : pour le listing, le user, l’authentification.</w:t>
       </w:r>
       <w:r>
         <w:t xml:space="preserve"> Donc, on va les séparer dans </w:t>
@@ -3673,6 +3386,182 @@
     <w:p>
       <w:pPr>
         <w:pStyle w:val="Paragraphedeliste"/>
+      </w:pPr>
+    </w:p>
+    <w:p>
+      <w:pPr>
+        <w:pStyle w:val="Paragraphedeliste"/>
+        <w:rPr>
+          <w:u w:val="single"/>
+        </w:rPr>
+      </w:pPr>
+      <w:r>
+        <w:rPr>
+          <w:u w:val="single"/>
+        </w:rPr>
+        <w:t xml:space="preserve">Créer le middleware et une fonction </w:t>
+      </w:r>
+      <w:r>
+        <w:rPr>
+          <w:u w:val="single"/>
+        </w:rPr>
+        <w:t>pour gérer les différentes erreurs possibles</w:t>
+      </w:r>
+    </w:p>
+    <w:p>
+      <w:pPr>
+        <w:pStyle w:val="Paragraphedeliste"/>
+        <w:rPr>
+          <w:u w:val="single"/>
+        </w:rPr>
+      </w:pPr>
+    </w:p>
+    <w:p>
+      <w:pPr>
+        <w:pStyle w:val="Paragraphedeliste"/>
+        <w:numPr>
+          <w:ilvl w:val="0"/>
+          <w:numId w:val="1"/>
+        </w:numPr>
+      </w:pPr>
+      <w:r>
+        <w:t xml:space="preserve">Pour chaque route, on ne va pas créer un </w:t>
+      </w:r>
+      <w:proofErr w:type="spellStart"/>
+      <w:r>
+        <w:t>try</w:t>
+      </w:r>
+      <w:proofErr w:type="spellEnd"/>
+      <w:r>
+        <w:t xml:space="preserve"> catch</w:t>
+      </w:r>
+      <w:r>
+        <w:t>. Cà sera trop répétitif.</w:t>
+      </w:r>
+      <w:r>
+        <w:t xml:space="preserve"> Pour cela, on va créer un middleware à l’intérieur du fichier « index.js »</w:t>
+      </w:r>
+    </w:p>
+    <w:p>
+      <w:pPr>
+        <w:pStyle w:val="Paragraphedeliste"/>
+        <w:numPr>
+          <w:ilvl w:val="0"/>
+          <w:numId w:val="1"/>
+        </w:numPr>
+      </w:pPr>
+      <w:r>
+        <w:t xml:space="preserve">Dans api, créer un dossier </w:t>
+      </w:r>
+      <w:proofErr w:type="spellStart"/>
+      <w:r>
+        <w:t>utils</w:t>
+      </w:r>
+      <w:proofErr w:type="spellEnd"/>
+      <w:r>
+        <w:t xml:space="preserve"> et un fichier error.js qui va contenir</w:t>
+      </w:r>
+      <w:r>
+        <w:t xml:space="preserve"> la function pour l’erreur</w:t>
+      </w:r>
+      <w:r>
+        <w:t xml:space="preserve"> créer par le développeur par exemple pour le</w:t>
+      </w:r>
+      <w:r>
+        <w:t xml:space="preserve"> mot de passe pas assez long.</w:t>
+      </w:r>
+    </w:p>
+    <w:p/>
+    <w:p>
+      <w:pPr>
+        <w:ind w:firstLine="708"/>
+        <w:rPr>
+          <w:u w:val="single"/>
+        </w:rPr>
+      </w:pPr>
+      <w:r>
+        <w:rPr>
+          <w:u w:val="single"/>
+        </w:rPr>
+        <w:t xml:space="preserve">Création de l’interface utilisateur de la page </w:t>
+      </w:r>
+      <w:proofErr w:type="spellStart"/>
+      <w:r>
+        <w:rPr>
+          <w:u w:val="single"/>
+        </w:rPr>
+        <w:t>sign</w:t>
+      </w:r>
+      <w:proofErr w:type="spellEnd"/>
+      <w:r>
+        <w:rPr>
+          <w:u w:val="single"/>
+        </w:rPr>
+        <w:t xml:space="preserve"> up</w:t>
+      </w:r>
+    </w:p>
+    <w:p>
+      <w:pPr>
+        <w:ind w:firstLine="708"/>
+        <w:rPr>
+          <w:u w:val="single"/>
+        </w:rPr>
+      </w:pPr>
+      <w:r>
+        <w:rPr>
+          <w:u w:val="single"/>
+        </w:rPr>
+        <w:t xml:space="preserve">Création de la </w:t>
+      </w:r>
+      <w:r>
+        <w:rPr>
+          <w:u w:val="single"/>
+        </w:rPr>
+        <w:t xml:space="preserve">fonctionnalité de la page </w:t>
+      </w:r>
+      <w:proofErr w:type="spellStart"/>
+      <w:r>
+        <w:rPr>
+          <w:u w:val="single"/>
+        </w:rPr>
+        <w:t>sign</w:t>
+      </w:r>
+      <w:proofErr w:type="spellEnd"/>
+      <w:r>
+        <w:rPr>
+          <w:u w:val="single"/>
+        </w:rPr>
+        <w:t xml:space="preserve"> up</w:t>
+      </w:r>
+      <w:r>
+        <w:rPr>
+          <w:u w:val="single"/>
+        </w:rPr>
+        <w:t xml:space="preserve"> complète</w:t>
+      </w:r>
+    </w:p>
+    <w:p>
+      <w:pPr>
+        <w:ind w:firstLine="708"/>
+      </w:pPr>
+      <w:r>
+        <w:t>Ajout de la fonctionnalité et connexion à la base de données.</w:t>
+      </w:r>
+    </w:p>
+    <w:p>
+      <w:pPr>
+        <w:ind w:firstLine="708"/>
+        <w:rPr>
+          <w:u w:val="single"/>
+        </w:rPr>
+      </w:pPr>
+    </w:p>
+    <w:p>
+      <w:pPr>
+        <w:ind w:firstLine="708"/>
+        <w:rPr>
+          <w:u w:val="single"/>
+        </w:rPr>
       </w:pPr>
     </w:p>
     <w:sectPr>

</xml_diff>